<commit_message>
Something weird has happened with the merging, trying to sync this document
</commit_message>
<xml_diff>
--- a/Data-analysis-project.docx
+++ b/Data-analysis-project.docx
@@ -20303,7 +20303,7 @@
         <w:rPr>
           <w:rStyle w:val="NormalTok"/>
         </w:rPr>
-        <w:t xml:space="preserve">(long_standardized, oto.width), </w:t>
+        <w:t xml:space="preserve">(long, oto.width), </w:t>
       </w:r>
       <w:r>
         <w:rPr>
@@ -20390,7 +20390,7 @@
         <w:rPr>
           <w:rStyle w:val="NormalTok"/>
         </w:rPr>
-        <w:t xml:space="preserve">(long_standardized, fit_</w:t>
+        <w:t xml:space="preserve">(long, fit_</w:t>
       </w:r>
       <w:r>
         <w:rPr>
@@ -20447,7 +20447,7 @@
         <w:rPr>
           <w:rStyle w:val="NormalTok"/>
         </w:rPr>
-        <w:t xml:space="preserve">(long_standardized, fit_</w:t>
+        <w:t xml:space="preserve">(long, fit_</w:t>
       </w:r>
       <w:r>
         <w:rPr>
@@ -20640,7 +20640,7 @@
         <w:rPr>
           <w:rStyle w:val="NormalTok"/>
         </w:rPr>
-        <w:t xml:space="preserve">(lat_standardized, oto.width), </w:t>
+        <w:t xml:space="preserve">(lat, oto.width), </w:t>
       </w:r>
       <w:r>
         <w:rPr>
@@ -20727,7 +20727,7 @@
         <w:rPr>
           <w:rStyle w:val="NormalTok"/>
         </w:rPr>
-        <w:t xml:space="preserve">(lat_standardized, fit_</w:t>
+        <w:t xml:space="preserve">(lat, fit_</w:t>
       </w:r>
       <w:r>
         <w:rPr>
@@ -20784,7 +20784,7 @@
         <w:rPr>
           <w:rStyle w:val="NormalTok"/>
         </w:rPr>
-        <w:t xml:space="preserve">(lat_standardized, fit_</w:t>
+        <w:t xml:space="preserve">(lat, fit_</w:t>
       </w:r>
       <w:r>
         <w:rPr>
@@ -20977,7 +20977,7 @@
         <w:rPr>
           <w:rStyle w:val="NormalTok"/>
         </w:rPr>
-        <w:t xml:space="preserve">(sal.length_standardized, oto.width), </w:t>
+        <w:t xml:space="preserve">(sal.length, oto.width), </w:t>
       </w:r>
       <w:r>
         <w:rPr>
@@ -21064,7 +21064,7 @@
         <w:rPr>
           <w:rStyle w:val="NormalTok"/>
         </w:rPr>
-        <w:t xml:space="preserve">(sal.length_standardized, fit_</w:t>
+        <w:t xml:space="preserve">(sal.length, fit_</w:t>
       </w:r>
       <w:r>
         <w:rPr>
@@ -21121,7 +21121,7 @@
         <w:rPr>
           <w:rStyle w:val="NormalTok"/>
         </w:rPr>
-        <w:t xml:space="preserve">(sal.length_standardized, fit_</w:t>
+        <w:t xml:space="preserve">(sal.length, fit_</w:t>
       </w:r>
       <w:r>
         <w:rPr>
@@ -21314,7 +21314,7 @@
         <w:rPr>
           <w:rStyle w:val="NormalTok"/>
         </w:rPr>
-        <w:t xml:space="preserve">(coll.doy_standardized, oto.width), </w:t>
+        <w:t xml:space="preserve">(coll.doy, oto.width), </w:t>
       </w:r>
       <w:r>
         <w:rPr>

</xml_diff>